<commit_message>
Albero gerarchico essenzialmente finito.
</commit_message>
<xml_diff>
--- a/Java/albero_gerarchico/Gerarchia Java.docx
+++ b/Java/albero_gerarchico/Gerarchia Java.docx
@@ -37,7 +37,7 @@
         <w:jc w:val="both"/>
       </w:pPr>
       <w:r>
-        <w:t>Ogni utente nell’albero “gerarchico” ha dei “padri” (genitori) e dei “figli”, durante la creazione vengono i figli punteranno ai padri, e i padri agli eventuali figli.</w:t>
+        <w:t>Ogni utente nell’albero “gerarchico” ha dei “padri” (genitori) e dei “figli”, durante la creazione i figli punteranno ai padri, e i padri agli eventuali figli.</w:t>
       </w:r>
     </w:p>
     <w:p>
@@ -83,27 +83,17 @@
         </w:numPr>
         <w:jc w:val="both"/>
       </w:pPr>
-      <w:proofErr w:type="spellStart"/>
-      <w:proofErr w:type="gramStart"/>
       <w:r>
         <w:rPr>
           <w:highlight w:val="yellow"/>
         </w:rPr>
         <w:t>pPadre</w:t>
       </w:r>
-      <w:proofErr w:type="spellEnd"/>
       <w:r>
         <w:rPr>
           <w:highlight w:val="yellow"/>
         </w:rPr>
-        <w:t>[</w:t>
-      </w:r>
-      <w:proofErr w:type="gramEnd"/>
-      <w:r>
-        <w:rPr>
-          <w:highlight w:val="yellow"/>
-        </w:rPr>
-        <w:t>]</w:t>
+        <w:t>[]</w:t>
       </w:r>
       <w:r>
         <w:t xml:space="preserve"> (Puntatore padre, può essere nullo).</w:t>
@@ -118,27 +108,17 @@
         </w:numPr>
         <w:jc w:val="both"/>
       </w:pPr>
-      <w:proofErr w:type="spellStart"/>
-      <w:proofErr w:type="gramStart"/>
       <w:r>
         <w:rPr>
           <w:highlight w:val="yellow"/>
         </w:rPr>
         <w:t>pFiglio</w:t>
       </w:r>
-      <w:proofErr w:type="spellEnd"/>
       <w:r>
         <w:rPr>
           <w:highlight w:val="yellow"/>
         </w:rPr>
-        <w:t>[</w:t>
-      </w:r>
-      <w:proofErr w:type="gramEnd"/>
-      <w:r>
-        <w:rPr>
-          <w:highlight w:val="yellow"/>
-        </w:rPr>
-        <w:t>]</w:t>
+        <w:t>[]</w:t>
       </w:r>
       <w:r>
         <w:t xml:space="preserve"> (Puntatore figlio, può essere nullo).</w:t>
@@ -153,19 +133,11 @@
         </w:numPr>
         <w:jc w:val="both"/>
       </w:pPr>
-      <w:proofErr w:type="spellStart"/>
       <w:r>
         <w:rPr>
           <w:highlight w:val="yellow"/>
         </w:rPr>
-        <w:t>String</w:t>
-      </w:r>
-      <w:proofErr w:type="spellEnd"/>
-      <w:r>
-        <w:rPr>
-          <w:highlight w:val="yellow"/>
-        </w:rPr>
-        <w:t xml:space="preserve"> nome</w:t>
+        <w:t>String nome</w:t>
       </w:r>
       <w:r>
         <w:t xml:space="preserve"> (Nome utente).</w:t>
@@ -194,27 +166,11 @@
         </w:numPr>
         <w:jc w:val="both"/>
       </w:pPr>
-      <w:proofErr w:type="spellStart"/>
-      <w:proofErr w:type="gramStart"/>
       <w:r>
         <w:rPr>
           <w:highlight w:val="cyan"/>
         </w:rPr>
-        <w:t>mostraUtenti</w:t>
-      </w:r>
-      <w:proofErr w:type="spellEnd"/>
-      <w:r>
-        <w:rPr>
-          <w:highlight w:val="cyan"/>
-        </w:rPr>
-        <w:t>(</w:t>
-      </w:r>
-      <w:proofErr w:type="gramEnd"/>
-      <w:r>
-        <w:rPr>
-          <w:highlight w:val="cyan"/>
-        </w:rPr>
-        <w:t>)</w:t>
+        <w:t>mostraUtenti()</w:t>
       </w:r>
       <w:r>
         <w:t xml:space="preserve"> // Mostra una lista di tutti gli utenti disponibili.</w:t>
@@ -229,41 +185,11 @@
         </w:numPr>
         <w:jc w:val="both"/>
       </w:pPr>
-      <w:proofErr w:type="spellStart"/>
-      <w:proofErr w:type="gramStart"/>
       <w:r>
         <w:rPr>
           <w:highlight w:val="cyan"/>
         </w:rPr>
-        <w:t>aggiungiUtente</w:t>
-      </w:r>
-      <w:proofErr w:type="spellEnd"/>
-      <w:r>
-        <w:rPr>
-          <w:highlight w:val="cyan"/>
-        </w:rPr>
-        <w:t>(</w:t>
-      </w:r>
-      <w:proofErr w:type="gramEnd"/>
-      <w:r>
-        <w:rPr>
-          <w:highlight w:val="cyan"/>
-        </w:rPr>
-        <w:t xml:space="preserve">Utente padre, </w:t>
-      </w:r>
-      <w:proofErr w:type="spellStart"/>
-      <w:r>
-        <w:rPr>
-          <w:highlight w:val="cyan"/>
-        </w:rPr>
-        <w:t>String</w:t>
-      </w:r>
-      <w:proofErr w:type="spellEnd"/>
-      <w:r>
-        <w:rPr>
-          <w:highlight w:val="cyan"/>
-        </w:rPr>
-        <w:t xml:space="preserve"> nome)</w:t>
+        <w:t>aggiungiUtente(Utente padre, String nome)</w:t>
       </w:r>
       <w:r>
         <w:t xml:space="preserve"> // La stringa padre può essere nulla e sarà quindi messo in cima all’albero gerarchico senza padri, mentre se non è nulla il padre avrà un ulteriore puntatore al figlio e il figlio punterà al padre.</w:t>
@@ -278,35 +204,11 @@
         </w:numPr>
         <w:jc w:val="both"/>
       </w:pPr>
-      <w:proofErr w:type="spellStart"/>
-      <w:proofErr w:type="gramStart"/>
       <w:r>
         <w:rPr>
           <w:highlight w:val="cyan"/>
         </w:rPr>
-        <w:t>rimuoviUtente</w:t>
-      </w:r>
-      <w:proofErr w:type="spellEnd"/>
-      <w:r>
-        <w:rPr>
-          <w:highlight w:val="cyan"/>
-        </w:rPr>
-        <w:t>(</w:t>
-      </w:r>
-      <w:proofErr w:type="spellStart"/>
-      <w:proofErr w:type="gramEnd"/>
-      <w:r>
-        <w:rPr>
-          <w:highlight w:val="cyan"/>
-        </w:rPr>
-        <w:t>String</w:t>
-      </w:r>
-      <w:proofErr w:type="spellEnd"/>
-      <w:r>
-        <w:rPr>
-          <w:highlight w:val="cyan"/>
-        </w:rPr>
-        <w:t xml:space="preserve"> nome)</w:t>
+        <w:t>rimuoviUtente(String nome)</w:t>
       </w:r>
       <w:r>
         <w:t xml:space="preserve"> // Rimuove l’utente e tutti gli eventuali figli, e modifica i puntatori dei padri per non puntare più a lui.</w:t>
@@ -321,35 +223,11 @@
         </w:numPr>
         <w:jc w:val="both"/>
       </w:pPr>
-      <w:proofErr w:type="spellStart"/>
-      <w:proofErr w:type="gramStart"/>
       <w:r>
         <w:rPr>
           <w:highlight w:val="cyan"/>
         </w:rPr>
-        <w:t>mostraFigli</w:t>
-      </w:r>
-      <w:proofErr w:type="spellEnd"/>
-      <w:r>
-        <w:rPr>
-          <w:highlight w:val="cyan"/>
-        </w:rPr>
-        <w:t>(</w:t>
-      </w:r>
-      <w:proofErr w:type="spellStart"/>
-      <w:proofErr w:type="gramEnd"/>
-      <w:r>
-        <w:rPr>
-          <w:highlight w:val="cyan"/>
-        </w:rPr>
-        <w:t>String</w:t>
-      </w:r>
-      <w:proofErr w:type="spellEnd"/>
-      <w:r>
-        <w:rPr>
-          <w:highlight w:val="cyan"/>
-        </w:rPr>
-        <w:t xml:space="preserve"> nome)</w:t>
+        <w:t>mostraFigli(String nome)</w:t>
       </w:r>
       <w:r>
         <w:t xml:space="preserve"> // Mostra i figli </w:t>
@@ -370,35 +248,11 @@
         </w:numPr>
         <w:jc w:val="both"/>
       </w:pPr>
-      <w:proofErr w:type="spellStart"/>
-      <w:proofErr w:type="gramStart"/>
       <w:r>
         <w:rPr>
           <w:highlight w:val="cyan"/>
         </w:rPr>
-        <w:t>mostraPadri</w:t>
-      </w:r>
-      <w:proofErr w:type="spellEnd"/>
-      <w:r>
-        <w:rPr>
-          <w:highlight w:val="cyan"/>
-        </w:rPr>
-        <w:t>(</w:t>
-      </w:r>
-      <w:proofErr w:type="spellStart"/>
-      <w:proofErr w:type="gramEnd"/>
-      <w:r>
-        <w:rPr>
-          <w:highlight w:val="cyan"/>
-        </w:rPr>
-        <w:t>String</w:t>
-      </w:r>
-      <w:proofErr w:type="spellEnd"/>
-      <w:r>
-        <w:rPr>
-          <w:highlight w:val="cyan"/>
-        </w:rPr>
-        <w:t xml:space="preserve"> nome)</w:t>
+        <w:t>mostraPadri(String nome)</w:t>
       </w:r>
       <w:r>
         <w:t xml:space="preserve"> // Mostra i padri DIRETTI di un certo figlio se disponibili.</w:t>
@@ -413,35 +267,11 @@
         </w:numPr>
         <w:jc w:val="both"/>
       </w:pPr>
-      <w:proofErr w:type="spellStart"/>
-      <w:proofErr w:type="gramStart"/>
       <w:r>
         <w:rPr>
           <w:highlight w:val="cyan"/>
         </w:rPr>
-        <w:t>cercaUtente</w:t>
-      </w:r>
-      <w:proofErr w:type="spellEnd"/>
-      <w:r>
-        <w:rPr>
-          <w:highlight w:val="cyan"/>
-        </w:rPr>
-        <w:t>(</w:t>
-      </w:r>
-      <w:proofErr w:type="spellStart"/>
-      <w:proofErr w:type="gramEnd"/>
-      <w:r>
-        <w:rPr>
-          <w:highlight w:val="cyan"/>
-        </w:rPr>
-        <w:t>String</w:t>
-      </w:r>
-      <w:proofErr w:type="spellEnd"/>
-      <w:r>
-        <w:rPr>
-          <w:highlight w:val="cyan"/>
-        </w:rPr>
-        <w:t xml:space="preserve"> nome)</w:t>
+        <w:t>cercaUtente(String nome)</w:t>
       </w:r>
       <w:r>
         <w:t xml:space="preserve"> // Cerca</w:t>

</xml_diff>

<commit_message>
Albero gerarchico essenzialmente finito. Sarebbe da testare meglio e migliorarne la grafica, magari aggiungendo anche più commenti al codice.
</commit_message>
<xml_diff>
--- a/Java/albero_gerarchico/Gerarchia Java.docx
+++ b/Java/albero_gerarchico/Gerarchia Java.docx
@@ -83,12 +83,14 @@
         </w:numPr>
         <w:jc w:val="both"/>
       </w:pPr>
+      <w:proofErr w:type="spellStart"/>
       <w:r>
         <w:rPr>
           <w:highlight w:val="yellow"/>
         </w:rPr>
         <w:t>pPadre</w:t>
       </w:r>
+      <w:proofErr w:type="spellEnd"/>
       <w:r>
         <w:rPr>
           <w:highlight w:val="yellow"/>
@@ -108,12 +110,14 @@
         </w:numPr>
         <w:jc w:val="both"/>
       </w:pPr>
+      <w:proofErr w:type="spellStart"/>
       <w:r>
         <w:rPr>
           <w:highlight w:val="yellow"/>
         </w:rPr>
         <w:t>pFiglio</w:t>
       </w:r>
+      <w:proofErr w:type="spellEnd"/>
       <w:r>
         <w:rPr>
           <w:highlight w:val="yellow"/>
@@ -133,11 +137,19 @@
         </w:numPr>
         <w:jc w:val="both"/>
       </w:pPr>
+      <w:proofErr w:type="spellStart"/>
       <w:r>
         <w:rPr>
           <w:highlight w:val="yellow"/>
         </w:rPr>
-        <w:t>String nome</w:t>
+        <w:t>String</w:t>
+      </w:r>
+      <w:proofErr w:type="spellEnd"/>
+      <w:r>
+        <w:rPr>
+          <w:highlight w:val="yellow"/>
+        </w:rPr>
+        <w:t xml:space="preserve"> nome</w:t>
       </w:r>
       <w:r>
         <w:t xml:space="preserve"> (Nome utente).</w:t>
@@ -162,18 +174,17 @@
         <w:pStyle w:val="Paragrafoelenco"/>
         <w:numPr>
           <w:ilvl w:val="0"/>
-          <w:numId w:val="5"/>
+          <w:numId w:val="4"/>
         </w:numPr>
         <w:jc w:val="both"/>
       </w:pPr>
-      <w:r>
-        <w:rPr>
-          <w:highlight w:val="cyan"/>
-        </w:rPr>
-        <w:t>mostraUtenti()</w:t>
-      </w:r>
-      <w:r>
-        <w:t xml:space="preserve"> // Mostra una lista di tutti gli utenti disponibili.</w:t>
+      <w:proofErr w:type="spellStart"/>
+      <w:r>
+        <w:t>visualizzaVettoreGrezzo</w:t>
+      </w:r>
+      <w:proofErr w:type="spellEnd"/>
+      <w:r>
+        <w:t>() // Mostra un vettore con gli elementi non nulli.</w:t>
       </w:r>
     </w:p>
     <w:p>
@@ -181,18 +192,17 @@
         <w:pStyle w:val="Paragrafoelenco"/>
         <w:numPr>
           <w:ilvl w:val="0"/>
-          <w:numId w:val="5"/>
+          <w:numId w:val="4"/>
         </w:numPr>
         <w:jc w:val="both"/>
       </w:pPr>
-      <w:r>
-        <w:rPr>
-          <w:highlight w:val="cyan"/>
-        </w:rPr>
-        <w:t>aggiungiUtente(Utente padre, String nome)</w:t>
-      </w:r>
-      <w:r>
-        <w:t xml:space="preserve"> // La stringa padre può essere nulla e sarà quindi messo in cima all’albero gerarchico senza padri, mentre se non è nulla il padre avrà un ulteriore puntatore al figlio e il figlio punterà al padre.</w:t>
+      <w:proofErr w:type="spellStart"/>
+      <w:r>
+        <w:t>numeroUtenti</w:t>
+      </w:r>
+      <w:proofErr w:type="spellEnd"/>
+      <w:r>
+        <w:t>() // Ritorna il numero totale di utenti salvati.</w:t>
       </w:r>
     </w:p>
     <w:p>
@@ -200,18 +210,25 @@
         <w:pStyle w:val="Paragrafoelenco"/>
         <w:numPr>
           <w:ilvl w:val="0"/>
-          <w:numId w:val="5"/>
+          <w:numId w:val="4"/>
         </w:numPr>
         <w:jc w:val="both"/>
       </w:pPr>
-      <w:r>
-        <w:rPr>
-          <w:highlight w:val="cyan"/>
-        </w:rPr>
-        <w:t>rimuoviUtente(String nome)</w:t>
-      </w:r>
-      <w:r>
-        <w:t xml:space="preserve"> // Rimuove l’utente e tutti gli eventuali figli, e modifica i puntatori dei padri per non puntare più a lui.</w:t>
+      <w:proofErr w:type="spellStart"/>
+      <w:r>
+        <w:t>cercaUtente</w:t>
+      </w:r>
+      <w:proofErr w:type="spellEnd"/>
+      <w:r>
+        <w:t>(</w:t>
+      </w:r>
+      <w:proofErr w:type="spellStart"/>
+      <w:r>
+        <w:t>String</w:t>
+      </w:r>
+      <w:proofErr w:type="spellEnd"/>
+      <w:r>
+        <w:t xml:space="preserve"> nome) // Cerca un utente per nome in modo ricorsivo.</w:t>
       </w:r>
     </w:p>
     <w:p>
@@ -219,24 +236,49 @@
         <w:pStyle w:val="Paragrafoelenco"/>
         <w:numPr>
           <w:ilvl w:val="0"/>
-          <w:numId w:val="5"/>
+          <w:numId w:val="4"/>
         </w:numPr>
         <w:jc w:val="both"/>
       </w:pPr>
-      <w:r>
-        <w:rPr>
-          <w:highlight w:val="cyan"/>
-        </w:rPr>
-        <w:t>mostraFigli(String nome)</w:t>
-      </w:r>
-      <w:r>
-        <w:t xml:space="preserve"> // Mostra i figli </w:t>
-      </w:r>
-      <w:r>
-        <w:t xml:space="preserve">DIRETTI </w:t>
-      </w:r>
-      <w:r>
-        <w:t>di un certo padre se disponibili.</w:t>
+      <w:proofErr w:type="spellStart"/>
+      <w:r>
+        <w:t>aggiungiUtente</w:t>
+      </w:r>
+      <w:proofErr w:type="spellEnd"/>
+      <w:r>
+        <w:t>(</w:t>
+      </w:r>
+      <w:proofErr w:type="spellStart"/>
+      <w:r>
+        <w:t>String</w:t>
+      </w:r>
+      <w:proofErr w:type="spellEnd"/>
+      <w:r>
+        <w:t xml:space="preserve"> </w:t>
+      </w:r>
+      <w:proofErr w:type="spellStart"/>
+      <w:r>
+        <w:t>nomePadre</w:t>
+      </w:r>
+      <w:proofErr w:type="spellEnd"/>
+      <w:r>
+        <w:t xml:space="preserve">, </w:t>
+      </w:r>
+      <w:proofErr w:type="spellStart"/>
+      <w:r>
+        <w:t>String</w:t>
+      </w:r>
+      <w:proofErr w:type="spellEnd"/>
+      <w:r>
+        <w:t xml:space="preserve"> </w:t>
+      </w:r>
+      <w:proofErr w:type="spellStart"/>
+      <w:r>
+        <w:t>nomeUtente</w:t>
+      </w:r>
+      <w:proofErr w:type="spellEnd"/>
+      <w:r>
+        <w:t>) // Permette di aggiungere un utente specificando il nome del padre se necessario, questo può anche essere nullo e sarà l’inizio di un nuovo albero.</w:t>
       </w:r>
     </w:p>
     <w:p>
@@ -244,18 +286,33 @@
         <w:pStyle w:val="Paragrafoelenco"/>
         <w:numPr>
           <w:ilvl w:val="0"/>
-          <w:numId w:val="5"/>
+          <w:numId w:val="4"/>
         </w:numPr>
         <w:jc w:val="both"/>
       </w:pPr>
-      <w:r>
-        <w:rPr>
-          <w:highlight w:val="cyan"/>
-        </w:rPr>
-        <w:t>mostraPadri(String nome)</w:t>
-      </w:r>
-      <w:r>
-        <w:t xml:space="preserve"> // Mostra i padri DIRETTI di un certo figlio se disponibili.</w:t>
+      <w:proofErr w:type="spellStart"/>
+      <w:r>
+        <w:t>eliminaUtente</w:t>
+      </w:r>
+      <w:proofErr w:type="spellEnd"/>
+      <w:r>
+        <w:t>(</w:t>
+      </w:r>
+      <w:proofErr w:type="spellStart"/>
+      <w:r>
+        <w:t>String</w:t>
+      </w:r>
+      <w:proofErr w:type="spellEnd"/>
+      <w:r>
+        <w:t xml:space="preserve"> </w:t>
+      </w:r>
+      <w:proofErr w:type="spellStart"/>
+      <w:r>
+        <w:t>nomeUtente</w:t>
+      </w:r>
+      <w:proofErr w:type="spellEnd"/>
+      <w:r>
+        <w:t>) // Cerca un utente e se lo trova lo elimina, modificando opportuni puntatori padri e figli.</w:t>
       </w:r>
     </w:p>
     <w:p>
@@ -263,27 +320,68 @@
         <w:pStyle w:val="Paragrafoelenco"/>
         <w:numPr>
           <w:ilvl w:val="0"/>
-          <w:numId w:val="5"/>
+          <w:numId w:val="4"/>
         </w:numPr>
         <w:jc w:val="both"/>
       </w:pPr>
-      <w:r>
-        <w:rPr>
-          <w:highlight w:val="cyan"/>
-        </w:rPr>
-        <w:t>cercaUtente(String nome)</w:t>
-      </w:r>
-      <w:r>
-        <w:t xml:space="preserve"> // Cerca</w:t>
-      </w:r>
-      <w:r>
-        <w:t xml:space="preserve"> la disponibilità di un utente.</w:t>
-      </w:r>
-    </w:p>
-    <w:p>
-      <w:pPr>
+      <w:proofErr w:type="spellStart"/>
+      <w:r>
+        <w:t>visualizzaInferiori</w:t>
+      </w:r>
+      <w:proofErr w:type="spellEnd"/>
+      <w:r>
+        <w:t>(</w:t>
+      </w:r>
+      <w:proofErr w:type="spellStart"/>
+      <w:r>
+        <w:t>String</w:t>
+      </w:r>
+      <w:proofErr w:type="spellEnd"/>
+      <w:r>
+        <w:t xml:space="preserve"> </w:t>
+      </w:r>
+      <w:proofErr w:type="spellStart"/>
+      <w:r>
+        <w:t>nomeUtente</w:t>
+      </w:r>
+      <w:proofErr w:type="spellEnd"/>
+      <w:r>
+        <w:t>) // Visualizza tutti gli utenti figli e relativi rami del nome utente specificato in modo ricorsivo.</w:t>
+      </w:r>
+    </w:p>
+    <w:p>
+      <w:pPr>
+        <w:pStyle w:val="Paragrafoelenco"/>
+        <w:numPr>
+          <w:ilvl w:val="0"/>
+          <w:numId w:val="4"/>
+        </w:numPr>
         <w:jc w:val="both"/>
       </w:pPr>
+      <w:proofErr w:type="spellStart"/>
+      <w:r>
+        <w:t>visualizzaSuperiori</w:t>
+      </w:r>
+      <w:proofErr w:type="spellEnd"/>
+      <w:r>
+        <w:t>(</w:t>
+      </w:r>
+      <w:proofErr w:type="spellStart"/>
+      <w:r>
+        <w:t>String</w:t>
+      </w:r>
+      <w:proofErr w:type="spellEnd"/>
+      <w:r>
+        <w:t xml:space="preserve"> </w:t>
+      </w:r>
+      <w:proofErr w:type="spellStart"/>
+      <w:r>
+        <w:t>nomeUtente</w:t>
+      </w:r>
+      <w:proofErr w:type="spellEnd"/>
+      <w:r>
+        <w:t>) // Visualizza tutti gli utenti padri di un certo figlio specificato, e anche i relativi rami superiori in modo ricorsivo.</w:t>
+      </w:r>
     </w:p>
     <w:p>
       <w:pPr>
@@ -728,6 +826,119 @@
     </w:lvl>
   </w:abstractNum>
   <w:abstractNum w:abstractNumId="2" w15:restartNumberingAfterBreak="0">
+    <w:nsid w:val="38956A8A"/>
+    <w:multiLevelType w:val="hybridMultilevel"/>
+    <w:tmpl w:val="15AE0A18"/>
+    <w:lvl w:ilvl="0" w:tplc="04100001">
+      <w:start w:val="1"/>
+      <w:numFmt w:val="bullet"/>
+      <w:lvlText w:val=""/>
+      <w:lvlJc w:val="left"/>
+      <w:pPr>
+        <w:ind w:left="720" w:hanging="360"/>
+      </w:pPr>
+      <w:rPr>
+        <w:rFonts w:ascii="Symbol" w:hAnsi="Symbol" w:hint="default"/>
+      </w:rPr>
+    </w:lvl>
+    <w:lvl w:ilvl="1" w:tplc="04100003" w:tentative="1">
+      <w:start w:val="1"/>
+      <w:numFmt w:val="bullet"/>
+      <w:lvlText w:val="o"/>
+      <w:lvlJc w:val="left"/>
+      <w:pPr>
+        <w:ind w:left="1440" w:hanging="360"/>
+      </w:pPr>
+      <w:rPr>
+        <w:rFonts w:ascii="Courier New" w:hAnsi="Courier New" w:cs="Courier New" w:hint="default"/>
+      </w:rPr>
+    </w:lvl>
+    <w:lvl w:ilvl="2" w:tplc="04100005" w:tentative="1">
+      <w:start w:val="1"/>
+      <w:numFmt w:val="bullet"/>
+      <w:lvlText w:val=""/>
+      <w:lvlJc w:val="left"/>
+      <w:pPr>
+        <w:ind w:left="2160" w:hanging="360"/>
+      </w:pPr>
+      <w:rPr>
+        <w:rFonts w:ascii="Wingdings" w:hAnsi="Wingdings" w:hint="default"/>
+      </w:rPr>
+    </w:lvl>
+    <w:lvl w:ilvl="3" w:tplc="04100001" w:tentative="1">
+      <w:start w:val="1"/>
+      <w:numFmt w:val="bullet"/>
+      <w:lvlText w:val=""/>
+      <w:lvlJc w:val="left"/>
+      <w:pPr>
+        <w:ind w:left="2880" w:hanging="360"/>
+      </w:pPr>
+      <w:rPr>
+        <w:rFonts w:ascii="Symbol" w:hAnsi="Symbol" w:hint="default"/>
+      </w:rPr>
+    </w:lvl>
+    <w:lvl w:ilvl="4" w:tplc="04100003" w:tentative="1">
+      <w:start w:val="1"/>
+      <w:numFmt w:val="bullet"/>
+      <w:lvlText w:val="o"/>
+      <w:lvlJc w:val="left"/>
+      <w:pPr>
+        <w:ind w:left="3600" w:hanging="360"/>
+      </w:pPr>
+      <w:rPr>
+        <w:rFonts w:ascii="Courier New" w:hAnsi="Courier New" w:cs="Courier New" w:hint="default"/>
+      </w:rPr>
+    </w:lvl>
+    <w:lvl w:ilvl="5" w:tplc="04100005" w:tentative="1">
+      <w:start w:val="1"/>
+      <w:numFmt w:val="bullet"/>
+      <w:lvlText w:val=""/>
+      <w:lvlJc w:val="left"/>
+      <w:pPr>
+        <w:ind w:left="4320" w:hanging="360"/>
+      </w:pPr>
+      <w:rPr>
+        <w:rFonts w:ascii="Wingdings" w:hAnsi="Wingdings" w:hint="default"/>
+      </w:rPr>
+    </w:lvl>
+    <w:lvl w:ilvl="6" w:tplc="04100001" w:tentative="1">
+      <w:start w:val="1"/>
+      <w:numFmt w:val="bullet"/>
+      <w:lvlText w:val=""/>
+      <w:lvlJc w:val="left"/>
+      <w:pPr>
+        <w:ind w:left="5040" w:hanging="360"/>
+      </w:pPr>
+      <w:rPr>
+        <w:rFonts w:ascii="Symbol" w:hAnsi="Symbol" w:hint="default"/>
+      </w:rPr>
+    </w:lvl>
+    <w:lvl w:ilvl="7" w:tplc="04100003" w:tentative="1">
+      <w:start w:val="1"/>
+      <w:numFmt w:val="bullet"/>
+      <w:lvlText w:val="o"/>
+      <w:lvlJc w:val="left"/>
+      <w:pPr>
+        <w:ind w:left="5760" w:hanging="360"/>
+      </w:pPr>
+      <w:rPr>
+        <w:rFonts w:ascii="Courier New" w:hAnsi="Courier New" w:cs="Courier New" w:hint="default"/>
+      </w:rPr>
+    </w:lvl>
+    <w:lvl w:ilvl="8" w:tplc="04100005" w:tentative="1">
+      <w:start w:val="1"/>
+      <w:numFmt w:val="bullet"/>
+      <w:lvlText w:val=""/>
+      <w:lvlJc w:val="left"/>
+      <w:pPr>
+        <w:ind w:left="6480" w:hanging="360"/>
+      </w:pPr>
+      <w:rPr>
+        <w:rFonts w:ascii="Wingdings" w:hAnsi="Wingdings" w:hint="default"/>
+      </w:rPr>
+    </w:lvl>
+  </w:abstractNum>
+  <w:abstractNum w:abstractNumId="3" w15:restartNumberingAfterBreak="0">
     <w:nsid w:val="4A9F676B"/>
     <w:multiLevelType w:val="hybridMultilevel"/>
     <w:tmpl w:val="9226549A"/>
@@ -840,7 +1051,7 @@
       </w:rPr>
     </w:lvl>
   </w:abstractNum>
-  <w:abstractNum w:abstractNumId="3" w15:restartNumberingAfterBreak="0">
+  <w:abstractNum w:abstractNumId="4" w15:restartNumberingAfterBreak="0">
     <w:nsid w:val="4DA036FF"/>
     <w:multiLevelType w:val="hybridMultilevel"/>
     <w:tmpl w:val="0D246BC0"/>
@@ -953,7 +1164,7 @@
       </w:rPr>
     </w:lvl>
   </w:abstractNum>
-  <w:abstractNum w:abstractNumId="4" w15:restartNumberingAfterBreak="0">
+  <w:abstractNum w:abstractNumId="5" w15:restartNumberingAfterBreak="0">
     <w:nsid w:val="7BA53B34"/>
     <w:multiLevelType w:val="hybridMultilevel"/>
     <w:tmpl w:val="694CFED6"/>
@@ -1070,16 +1281,19 @@
     <w:abstractNumId w:val="1"/>
   </w:num>
   <w:num w:numId="2">
-    <w:abstractNumId w:val="2"/>
+    <w:abstractNumId w:val="3"/>
   </w:num>
   <w:num w:numId="3">
-    <w:abstractNumId w:val="3"/>
+    <w:abstractNumId w:val="4"/>
   </w:num>
   <w:num w:numId="4">
-    <w:abstractNumId w:val="4"/>
+    <w:abstractNumId w:val="5"/>
   </w:num>
   <w:num w:numId="5">
     <w:abstractNumId w:val="0"/>
+  </w:num>
+  <w:num w:numId="6">
+    <w:abstractNumId w:val="2"/>
   </w:num>
 </w:numbering>
 </file>

</xml_diff>